<commit_message>
update tw scratch file test
</commit_message>
<xml_diff>
--- a/docs/TW scratch.docx
+++ b/docs/TW scratch.docx
@@ -152,7 +152,16 @@
           <w:szCs w:val="24"/>
           <w:lang w:val="en-US" w:eastAsia="es-CO"/>
         </w:rPr>
-        <w:t>Technical writer with over 5 years of experience designing, building, and managing user-centric documentation ecosystems. I've led large-scale documentation projects for SaaS, enterprise platforms, and internal tools. I'm a writer who thrives in technical spaces—working directly with engineers, product teams, and stakeholders to turn complexity into clarity. Whether it's structuring a knowledge base from scratch or aligning cross-functional teams on docs-as-code workflows, I'm most at home where language meets logic.</w:t>
+        <w:t>Technical writer with over 5 years of experience designing, building, and managing user-centric documentation ecosystems. I've led large-scale documentation projects for SaaS, enterprise platforms, and internal tools. I'm a writer who thrives in technical spaces—working directly with engineers, product teams, and stakeholders to turn complexity into clarity. Whether it's structuring a knowledge base from scratch or aligning cross-functional teams on docs-as-code workflows, I'm most at home where language meets logic</w:t>
+      </w:r>
+      <w:r>
+        <w:rPr>
+          <w:rFonts w:ascii="Times New Roman" w:eastAsia="Times New Roman" w:hAnsi="Times New Roman" w:cs="Times New Roman"/>
+          <w:sz w:val="24"/>
+          <w:szCs w:val="24"/>
+          <w:lang w:val="en-US" w:eastAsia="es-CO"/>
+        </w:rPr>
+        <w:t>.</w:t>
       </w:r>
     </w:p>
     <w:p>
@@ -1146,7 +1155,7 @@
           <w:szCs w:val="24"/>
           <w:lang w:val="en-US" w:eastAsia="es-CO"/>
         </w:rPr>
-        <w:t>Still in use as primary customer-facing documentation hub.</w:t>
+        <w:t>Still in use as primary customer-facing documentation hub</w:t>
       </w:r>
     </w:p>
     <w:p>

</xml_diff>